<commit_message>
fixu p soem estuff
</commit_message>
<xml_diff>
--- a/WordStyleCheck/rules.docx
+++ b/WordStyleCheck/rules.docx
@@ -532,7 +532,19 @@
         <w:rPr>
           <w:lang w:val="en-US"/>
         </w:rPr>
-        <w:t>Должны быть межабзацные интервалы $ExpectedBeforeCmсм и $ExpectedAfterCmсм и межстрочный интервал $ExpectedLineCmсм.</w:t>
+        <w:t>Должны быть межабзацные интервалы $ExpectedBeforePt</w:t>
+      </w:r>
+      <w:r>
+        <w:rPr>
+          <w:lang w:val="en-US"/>
+        </w:rPr>
+        <w:t>пт</w:t>
+      </w:r>
+      <w:r>
+        <w:rPr>
+          <w:lang w:val="en-US"/>
+        </w:rPr>
+        <w:t xml:space="preserve"> и межстрочный интервал 1,5.</w:t>
       </w:r>
     </w:p>
     <w:p>

</xml_diff>

<commit_message>
add inter-paragraph spacing lint
</commit_message>
<xml_diff>
--- a/WordStyleCheck/rules.docx
+++ b/WordStyleCheck/rules.docx
@@ -1479,6 +1479,65 @@
           <w:lang w:val="en-US"/>
         </w:rPr>
         <w:t>$Actual.</w:t>
+      </w:r>
+    </w:p>
+    <w:p>
+      <w:pPr>
+        <w:pStyle w:val="Normal"/>
+        <w:bidi w:val="0"/>
+        <w:jc w:val="left"/>
+        <w:rPr>
+          <w:lang w:val="en-US"/>
+        </w:rPr>
+      </w:pPr>
+      <w:r>
+        <w:rPr>
+          <w:lang w:val="en-US"/>
+        </w:rPr>
+        <w:t>@END</w:t>
+      </w:r>
+    </w:p>
+    <w:p>
+      <w:pPr>
+        <w:pStyle w:val="Normal"/>
+        <w:bidi w:val="0"/>
+        <w:jc w:val="left"/>
+        <w:rPr>
+          <w:lang w:val="en-US"/>
+        </w:rPr>
+      </w:pPr>
+      <w:r>
+        <w:rPr>
+          <w:lang w:val="en-US"/>
+        </w:rPr>
+      </w:r>
+    </w:p>
+    <w:p>
+      <w:pPr>
+        <w:pStyle w:val="Normal"/>
+        <w:rPr>
+          <w:lang w:val="en-US"/>
+        </w:rPr>
+      </w:pPr>
+      <w:r>
+        <w:rPr>
+          <w:lang w:val="en-US"/>
+        </w:rPr>
+        <w:t>@BEGIN IncorrectInterParagraphSpacing</w:t>
+      </w:r>
+    </w:p>
+    <w:p>
+      <w:pPr>
+        <w:pStyle w:val="Normal"/>
+        <w:rPr>
+          <w:lang w:val="en-US"/>
+        </w:rPr>
+      </w:pPr>
+      <w:r>
+        <w:rPr>
+          <w:lang w:val="en-US"/>
+        </w:rPr>
+        <w:t>Между этими абзацами должен быть интервал $ExpectedPtпт.</w:t>
       </w:r>
     </w:p>
     <w:p>
@@ -1547,8 +1606,8 @@
       <w:lang w:val="ru-RU" w:eastAsia="zh-CN" w:bidi="hi-IN"/>
     </w:rPr>
   </w:style>
-  <w:style w:type="paragraph" w:styleId="Style14">
-    <w:name w:val="Заголовок"/>
+  <w:style w:type="paragraph" w:styleId="Heading">
+    <w:name w:val="Heading"/>
     <w:basedOn w:val="Normal"/>
     <w:next w:val="BodyText"/>
     <w:qFormat/>
@@ -1594,8 +1653,8 @@
       <w:szCs w:val="24"/>
     </w:rPr>
   </w:style>
-  <w:style w:type="paragraph" w:styleId="Style15">
-    <w:name w:val="Указатель"/>
+  <w:style w:type="paragraph" w:styleId="Index">
+    <w:name w:val="Index"/>
     <w:basedOn w:val="Normal"/>
     <w:qFormat/>
     <w:pPr>
@@ -1605,8 +1664,8 @@
       <w:rFonts w:cs="Noto Sans Devanagari"/>
     </w:rPr>
   </w:style>
-  <w:style w:type="paragraph" w:styleId="user">
-    <w:name w:val="Заголовок (user)"/>
+  <w:style w:type="paragraph" w:styleId="Style14">
+    <w:name w:val="Заголовок"/>
     <w:basedOn w:val="Normal"/>
     <w:next w:val="BodyText"/>
     <w:qFormat/>
@@ -1620,8 +1679,8 @@
       <w:szCs w:val="28"/>
     </w:rPr>
   </w:style>
-  <w:style w:type="paragraph" w:styleId="user1">
-    <w:name w:val="Указатель (user)"/>
+  <w:style w:type="paragraph" w:styleId="Style15">
+    <w:name w:val="Указатель"/>
     <w:basedOn w:val="Normal"/>
     <w:qFormat/>
     <w:pPr>
@@ -1642,37 +1701,37 @@
         <a:srgbClr val="000000"/>
       </a:dk1>
       <a:lt1>
-        <a:srgbClr val="ffffff"/>
+        <a:srgbClr val="FFFFFF"/>
       </a:lt1>
       <a:dk2>
         <a:srgbClr val="000000"/>
       </a:dk2>
       <a:lt2>
-        <a:srgbClr val="ffffff"/>
+        <a:srgbClr val="FFFFFF"/>
       </a:lt2>
       <a:accent1>
-        <a:srgbClr val="18a303"/>
+        <a:srgbClr val="18A303"/>
       </a:accent1>
       <a:accent2>
-        <a:srgbClr val="0369a3"/>
+        <a:srgbClr val="0369A3"/>
       </a:accent2>
       <a:accent3>
-        <a:srgbClr val="a33e03"/>
+        <a:srgbClr val="A33E03"/>
       </a:accent3>
       <a:accent4>
-        <a:srgbClr val="8e03a3"/>
+        <a:srgbClr val="8E03A3"/>
       </a:accent4>
       <a:accent5>
-        <a:srgbClr val="c99c00"/>
+        <a:srgbClr val="C99C00"/>
       </a:accent5>
       <a:accent6>
-        <a:srgbClr val="c9211e"/>
+        <a:srgbClr val="C9211E"/>
       </a:accent6>
       <a:hlink>
-        <a:srgbClr val="0000ee"/>
+        <a:srgbClr val="0000EE"/>
       </a:hlink>
       <a:folHlink>
-        <a:srgbClr val="551a8b"/>
+        <a:srgbClr val="551A8B"/>
       </a:folHlink>
     </a:clrScheme>
     <a:fontScheme name="Office">

</xml_diff>

<commit_message>
add not enough sources lint
</commit_message>
<xml_diff>
--- a/WordStyleCheck/rules.docx
+++ b/WordStyleCheck/rules.docx
@@ -532,19 +532,7 @@
         <w:rPr>
           <w:lang w:val="en-US"/>
         </w:rPr>
-        <w:t>Должны быть межабзацные интервалы $ExpectedBeforePt</w:t>
-      </w:r>
-      <w:r>
-        <w:rPr>
-          <w:lang w:val="en-US"/>
-        </w:rPr>
-        <w:t>пт</w:t>
-      </w:r>
-      <w:r>
-        <w:rPr>
-          <w:lang w:val="en-US"/>
-        </w:rPr>
-        <w:t xml:space="preserve"> и межстрочный интервал 1,5.</w:t>
+        <w:t>Должны быть межабзацные интервалы $ExpectedBeforePtпт и межстрочный интервал 1,5.</w:t>
       </w:r>
     </w:p>
     <w:p>
@@ -1410,6 +1398,87 @@
           <w:lang w:val="en-US"/>
         </w:rPr>
         <w:t xml:space="preserve"> $Expected.</w:t>
+      </w:r>
+    </w:p>
+    <w:p>
+      <w:pPr>
+        <w:pStyle w:val="Normal"/>
+        <w:bidi w:val="0"/>
+        <w:jc w:val="left"/>
+        <w:rPr>
+          <w:lang w:val="en-US"/>
+        </w:rPr>
+      </w:pPr>
+      <w:r>
+        <w:rPr>
+          <w:lang w:val="en-US"/>
+        </w:rPr>
+        <w:t>@END</w:t>
+      </w:r>
+    </w:p>
+    <w:p>
+      <w:pPr>
+        <w:pStyle w:val="Normal"/>
+        <w:bidi w:val="0"/>
+        <w:jc w:val="left"/>
+        <w:rPr>
+          <w:lang w:val="en-US"/>
+        </w:rPr>
+      </w:pPr>
+      <w:r>
+        <w:rPr>
+          <w:lang w:val="en-US"/>
+        </w:rPr>
+      </w:r>
+    </w:p>
+    <w:p>
+      <w:pPr>
+        <w:pStyle w:val="Normal"/>
+        <w:bidi w:val="0"/>
+        <w:jc w:val="left"/>
+        <w:rPr>
+          <w:lang w:val="en-US"/>
+        </w:rPr>
+      </w:pPr>
+      <w:r>
+        <w:rPr>
+          <w:lang w:val="en-US"/>
+        </w:rPr>
+        <w:t>@BEGIN NotEnoughSources</w:t>
+      </w:r>
+    </w:p>
+    <w:p>
+      <w:pPr>
+        <w:pStyle w:val="Normal"/>
+        <w:bidi w:val="0"/>
+        <w:jc w:val="left"/>
+        <w:rPr>
+          <w:lang w:val="ru-RU"/>
+        </w:rPr>
+      </w:pPr>
+      <w:r>
+        <w:rPr>
+          <w:lang w:val="ru-RU"/>
+        </w:rPr>
+        <w:t xml:space="preserve">Недостаточно источников — должно быть </w:t>
+      </w:r>
+      <w:r>
+        <w:rPr>
+          <w:lang w:val="en-US"/>
+        </w:rPr>
+        <w:t xml:space="preserve">$Expected, </w:t>
+      </w:r>
+      <w:r>
+        <w:rPr>
+          <w:lang w:val="ru-RU"/>
+        </w:rPr>
+        <w:t xml:space="preserve">не </w:t>
+      </w:r>
+      <w:r>
+        <w:rPr>
+          <w:lang w:val="en-US"/>
+        </w:rPr>
+        <w:t>$Actual.</w:t>
       </w:r>
     </w:p>
     <w:p>
@@ -1478,8 +1547,8 @@
       <w:lang w:val="ru-RU" w:eastAsia="zh-CN" w:bidi="hi-IN"/>
     </w:rPr>
   </w:style>
-  <w:style w:type="paragraph" w:styleId="Heading">
-    <w:name w:val="Heading"/>
+  <w:style w:type="paragraph" w:styleId="Style14">
+    <w:name w:val="Заголовок"/>
     <w:basedOn w:val="Normal"/>
     <w:next w:val="BodyText"/>
     <w:qFormat/>
@@ -1525,8 +1594,8 @@
       <w:szCs w:val="24"/>
     </w:rPr>
   </w:style>
-  <w:style w:type="paragraph" w:styleId="Index">
-    <w:name w:val="Index"/>
+  <w:style w:type="paragraph" w:styleId="Style15">
+    <w:name w:val="Указатель"/>
     <w:basedOn w:val="Normal"/>
     <w:qFormat/>
     <w:pPr>
@@ -1536,8 +1605,8 @@
       <w:rFonts w:cs="Noto Sans Devanagari"/>
     </w:rPr>
   </w:style>
-  <w:style w:type="paragraph" w:styleId="Style14">
-    <w:name w:val="Заголовок"/>
+  <w:style w:type="paragraph" w:styleId="user">
+    <w:name w:val="Заголовок (user)"/>
     <w:basedOn w:val="Normal"/>
     <w:next w:val="BodyText"/>
     <w:qFormat/>
@@ -1551,8 +1620,8 @@
       <w:szCs w:val="28"/>
     </w:rPr>
   </w:style>
-  <w:style w:type="paragraph" w:styleId="Style15">
-    <w:name w:val="Указатель"/>
+  <w:style w:type="paragraph" w:styleId="user1">
+    <w:name w:val="Указатель (user)"/>
     <w:basedOn w:val="Normal"/>
     <w:qFormat/>
     <w:pPr>
@@ -1573,37 +1642,37 @@
         <a:srgbClr val="000000"/>
       </a:dk1>
       <a:lt1>
-        <a:srgbClr val="FFFFFF"/>
+        <a:srgbClr val="ffffff"/>
       </a:lt1>
       <a:dk2>
         <a:srgbClr val="000000"/>
       </a:dk2>
       <a:lt2>
-        <a:srgbClr val="FFFFFF"/>
+        <a:srgbClr val="ffffff"/>
       </a:lt2>
       <a:accent1>
-        <a:srgbClr val="18A303"/>
+        <a:srgbClr val="18a303"/>
       </a:accent1>
       <a:accent2>
-        <a:srgbClr val="0369A3"/>
+        <a:srgbClr val="0369a3"/>
       </a:accent2>
       <a:accent3>
-        <a:srgbClr val="A33E03"/>
+        <a:srgbClr val="a33e03"/>
       </a:accent3>
       <a:accent4>
-        <a:srgbClr val="8E03A3"/>
+        <a:srgbClr val="8e03a3"/>
       </a:accent4>
       <a:accent5>
-        <a:srgbClr val="C99C00"/>
+        <a:srgbClr val="c99c00"/>
       </a:accent5>
       <a:accent6>
-        <a:srgbClr val="C9211E"/>
+        <a:srgbClr val="c9211e"/>
       </a:accent6>
       <a:hlink>
-        <a:srgbClr val="0000EE"/>
+        <a:srgbClr val="0000ee"/>
       </a:hlink>
       <a:folHlink>
-        <a:srgbClr val="551A8B"/>
+        <a:srgbClr val="551a8b"/>
       </a:folHlink>
     </a:clrScheme>
     <a:fontScheme name="Office">

</xml_diff>

<commit_message>
if there are no bibliography entries, complain instead of crashing
</commit_message>
<xml_diff>
--- a/WordStyleCheck/rules.docx
+++ b/WordStyleCheck/rules.docx
@@ -1479,6 +1479,69 @@
           <w:lang w:val="en-US"/>
         </w:rPr>
         <w:t>$Actual.</w:t>
+      </w:r>
+    </w:p>
+    <w:p>
+      <w:pPr>
+        <w:pStyle w:val="Normal"/>
+        <w:bidi w:val="0"/>
+        <w:jc w:val="left"/>
+        <w:rPr>
+          <w:lang w:val="en-US"/>
+        </w:rPr>
+      </w:pPr>
+      <w:r>
+        <w:rPr>
+          <w:lang w:val="en-US"/>
+        </w:rPr>
+        <w:t>@END</w:t>
+      </w:r>
+    </w:p>
+    <w:p>
+      <w:pPr>
+        <w:pStyle w:val="Normal"/>
+        <w:bidi w:val="0"/>
+        <w:jc w:val="left"/>
+        <w:rPr>
+          <w:lang w:val="en-US"/>
+        </w:rPr>
+      </w:pPr>
+      <w:r>
+        <w:rPr>
+          <w:lang w:val="en-US"/>
+        </w:rPr>
+      </w:r>
+    </w:p>
+    <w:p>
+      <w:pPr>
+        <w:pStyle w:val="Normal"/>
+        <w:bidi w:val="0"/>
+        <w:jc w:val="left"/>
+        <w:rPr>
+          <w:lang w:val="en-US"/>
+        </w:rPr>
+      </w:pPr>
+      <w:r>
+        <w:rPr>
+          <w:lang w:val="en-US"/>
+        </w:rPr>
+        <w:t>@BEGIN NoBibliography</w:t>
+      </w:r>
+    </w:p>
+    <w:p>
+      <w:pPr>
+        <w:pStyle w:val="Normal"/>
+        <w:bidi w:val="0"/>
+        <w:jc w:val="left"/>
+        <w:rPr>
+          <w:lang w:val="en-US"/>
+        </w:rPr>
+      </w:pPr>
+      <w:r>
+        <w:rPr>
+          <w:lang w:val="en-US"/>
+        </w:rPr>
+        <w:t>Не найден список использованных источников.</w:t>
       </w:r>
     </w:p>
     <w:p>

</xml_diff>

<commit_message>
somehow i missed this
</commit_message>
<xml_diff>
--- a/WordStyleCheck/rules.docx
+++ b/WordStyleCheck/rules.docx
@@ -516,23 +516,41 @@
         <w:rPr>
           <w:lang w:val="en-US"/>
         </w:rPr>
-        <w:t>@BEGIN IncorrectParagraphSpacing</w:t>
-      </w:r>
-    </w:p>
-    <w:p>
-      <w:pPr>
-        <w:pStyle w:val="Normal"/>
-        <w:bidi w:val="0"/>
-        <w:jc w:val="left"/>
-        <w:rPr>
-          <w:lang w:val="ru-RU"/>
-        </w:rPr>
-      </w:pPr>
-      <w:r>
-        <w:rPr>
-          <w:lang w:val="en-US"/>
-        </w:rPr>
-        <w:t>Должны быть межабзацные интервалы $ExpectedBeforePtпт и межстрочный интервал 1,5.</w:t>
+        <w:t>@BEGIN IncorrectParagraph</w:t>
+      </w:r>
+      <w:r>
+        <w:rPr>
+          <w:lang w:val="en-US"/>
+        </w:rPr>
+        <w:t>Line</w:t>
+      </w:r>
+      <w:r>
+        <w:rPr>
+          <w:lang w:val="en-US"/>
+        </w:rPr>
+        <w:t>Spacing</w:t>
+      </w:r>
+    </w:p>
+    <w:p>
+      <w:pPr>
+        <w:pStyle w:val="Normal"/>
+        <w:bidi w:val="0"/>
+        <w:jc w:val="left"/>
+        <w:rPr>
+          <w:lang w:val="ru-RU"/>
+        </w:rPr>
+      </w:pPr>
+      <w:r>
+        <w:rPr>
+          <w:lang w:val="en-US"/>
+        </w:rPr>
+        <w:t xml:space="preserve">Должен быть </w:t>
+      </w:r>
+      <w:r>
+        <w:rPr>
+          <w:lang w:val="en-US"/>
+        </w:rPr>
+        <w:t>межстрочный интервал 1,5.</w:t>
       </w:r>
     </w:p>
     <w:p>

</xml_diff>

<commit_message>
add handmade page break lint
</commit_message>
<xml_diff>
--- a/WordStyleCheck/rules.docx
+++ b/WordStyleCheck/rules.docx
@@ -516,41 +516,23 @@
         <w:rPr>
           <w:lang w:val="en-US"/>
         </w:rPr>
-        <w:t>@BEGIN IncorrectParagraph</w:t>
-      </w:r>
-      <w:r>
-        <w:rPr>
-          <w:lang w:val="en-US"/>
-        </w:rPr>
-        <w:t>Line</w:t>
-      </w:r>
-      <w:r>
-        <w:rPr>
-          <w:lang w:val="en-US"/>
-        </w:rPr>
-        <w:t>Spacing</w:t>
-      </w:r>
-    </w:p>
-    <w:p>
-      <w:pPr>
-        <w:pStyle w:val="Normal"/>
-        <w:bidi w:val="0"/>
-        <w:jc w:val="left"/>
-        <w:rPr>
-          <w:lang w:val="ru-RU"/>
-        </w:rPr>
-      </w:pPr>
-      <w:r>
-        <w:rPr>
-          <w:lang w:val="en-US"/>
-        </w:rPr>
-        <w:t xml:space="preserve">Должен быть </w:t>
-      </w:r>
-      <w:r>
-        <w:rPr>
-          <w:lang w:val="en-US"/>
-        </w:rPr>
-        <w:t>межстрочный интервал 1,5.</w:t>
+        <w:t>@BEGIN IncorrectParagraphLineSpacing</w:t>
+      </w:r>
+    </w:p>
+    <w:p>
+      <w:pPr>
+        <w:pStyle w:val="Normal"/>
+        <w:bidi w:val="0"/>
+        <w:jc w:val="left"/>
+        <w:rPr>
+          <w:lang w:val="ru-RU"/>
+        </w:rPr>
+      </w:pPr>
+      <w:r>
+        <w:rPr>
+          <w:lang w:val="en-US"/>
+        </w:rPr>
+        <w:t>Должен быть межстрочный интервал 1,5.</w:t>
       </w:r>
     </w:p>
     <w:p>
@@ -1619,6 +1601,81 @@
           <w:lang w:val="en-US"/>
         </w:rPr>
         <w:t>Между этими абзацами должен быть интервал $ExpectedPtпт.</w:t>
+      </w:r>
+    </w:p>
+    <w:p>
+      <w:pPr>
+        <w:pStyle w:val="Normal"/>
+        <w:bidi w:val="0"/>
+        <w:jc w:val="left"/>
+        <w:rPr>
+          <w:lang w:val="en-US"/>
+        </w:rPr>
+      </w:pPr>
+      <w:r>
+        <w:rPr>
+          <w:lang w:val="en-US"/>
+        </w:rPr>
+        <w:t>@END</w:t>
+      </w:r>
+    </w:p>
+    <w:p>
+      <w:pPr>
+        <w:pStyle w:val="Normal"/>
+        <w:bidi w:val="0"/>
+        <w:jc w:val="left"/>
+        <w:rPr>
+          <w:lang w:val="en-US"/>
+        </w:rPr>
+      </w:pPr>
+      <w:r>
+        <w:rPr>
+          <w:lang w:val="en-US"/>
+        </w:rPr>
+      </w:r>
+    </w:p>
+    <w:p>
+      <w:pPr>
+        <w:pStyle w:val="Normal"/>
+        <w:bidi w:val="0"/>
+        <w:jc w:val="left"/>
+        <w:rPr>
+          <w:lang w:val="en-US"/>
+        </w:rPr>
+      </w:pPr>
+      <w:r>
+        <w:rPr>
+          <w:lang w:val="en-US"/>
+        </w:rPr>
+        <w:t>@BEGIN HandmadePageBreak</w:t>
+      </w:r>
+    </w:p>
+    <w:p>
+      <w:pPr>
+        <w:pStyle w:val="Normal"/>
+        <w:bidi w:val="0"/>
+        <w:jc w:val="left"/>
+        <w:rPr>
+          <w:lang w:val="ru-RU"/>
+        </w:rPr>
+      </w:pPr>
+      <w:r>
+        <w:rPr>
+          <w:lang w:val="ru-RU"/>
+        </w:rPr>
+        <w:t xml:space="preserve">Перевод на новую страницу должен быть оформлен средствами </w:t>
+      </w:r>
+      <w:r>
+        <w:rPr>
+          <w:lang w:val="en-US"/>
+        </w:rPr>
+        <w:t xml:space="preserve">Word, </w:t>
+      </w:r>
+      <w:r>
+        <w:rPr>
+          <w:lang w:val="ru-RU"/>
+        </w:rPr>
+        <w:t>не вручную.</w:t>
       </w:r>
     </w:p>
     <w:p>
@@ -1687,8 +1744,8 @@
       <w:lang w:val="ru-RU" w:eastAsia="zh-CN" w:bidi="hi-IN"/>
     </w:rPr>
   </w:style>
-  <w:style w:type="paragraph" w:styleId="Heading">
-    <w:name w:val="Heading"/>
+  <w:style w:type="paragraph" w:styleId="Style14">
+    <w:name w:val="Заголовок"/>
     <w:basedOn w:val="Normal"/>
     <w:next w:val="BodyText"/>
     <w:qFormat/>
@@ -1734,8 +1791,8 @@
       <w:szCs w:val="24"/>
     </w:rPr>
   </w:style>
-  <w:style w:type="paragraph" w:styleId="Index">
-    <w:name w:val="Index"/>
+  <w:style w:type="paragraph" w:styleId="Style15">
+    <w:name w:val="Указатель"/>
     <w:basedOn w:val="Normal"/>
     <w:qFormat/>
     <w:pPr>
@@ -1745,8 +1802,8 @@
       <w:rFonts w:cs="Noto Sans Devanagari"/>
     </w:rPr>
   </w:style>
-  <w:style w:type="paragraph" w:styleId="Style14">
-    <w:name w:val="Заголовок"/>
+  <w:style w:type="paragraph" w:styleId="user">
+    <w:name w:val="Заголовок (user)"/>
     <w:basedOn w:val="Normal"/>
     <w:next w:val="BodyText"/>
     <w:qFormat/>
@@ -1760,8 +1817,8 @@
       <w:szCs w:val="28"/>
     </w:rPr>
   </w:style>
-  <w:style w:type="paragraph" w:styleId="Style15">
-    <w:name w:val="Указатель"/>
+  <w:style w:type="paragraph" w:styleId="user1">
+    <w:name w:val="Указатель (user)"/>
     <w:basedOn w:val="Normal"/>
     <w:qFormat/>
     <w:pPr>
@@ -1782,37 +1839,37 @@
         <a:srgbClr val="000000"/>
       </a:dk1>
       <a:lt1>
-        <a:srgbClr val="FFFFFF"/>
+        <a:srgbClr val="ffffff"/>
       </a:lt1>
       <a:dk2>
         <a:srgbClr val="000000"/>
       </a:dk2>
       <a:lt2>
-        <a:srgbClr val="FFFFFF"/>
+        <a:srgbClr val="ffffff"/>
       </a:lt2>
       <a:accent1>
-        <a:srgbClr val="18A303"/>
+        <a:srgbClr val="18a303"/>
       </a:accent1>
       <a:accent2>
-        <a:srgbClr val="0369A3"/>
+        <a:srgbClr val="0369a3"/>
       </a:accent2>
       <a:accent3>
-        <a:srgbClr val="A33E03"/>
+        <a:srgbClr val="a33e03"/>
       </a:accent3>
       <a:accent4>
-        <a:srgbClr val="8E03A3"/>
+        <a:srgbClr val="8e03a3"/>
       </a:accent4>
       <a:accent5>
-        <a:srgbClr val="C99C00"/>
+        <a:srgbClr val="c99c00"/>
       </a:accent5>
       <a:accent6>
-        <a:srgbClr val="C9211E"/>
+        <a:srgbClr val="c9211e"/>
       </a:accent6>
       <a:hlink>
-        <a:srgbClr val="0000EE"/>
+        <a:srgbClr val="0000ee"/>
       </a:hlink>
       <a:folHlink>
-        <a:srgbClr val="551A8B"/>
+        <a:srgbClr val="551a8b"/>
       </a:folHlink>
     </a:clrScheme>
     <a:fontScheme name="Office">

</xml_diff>

<commit_message>
add translation for IncorrectFontSize
</commit_message>
<xml_diff>
--- a/WordStyleCheck/rules.docx
+++ b/WordStyleCheck/rules.docx
@@ -1676,6 +1676,75 @@
           <w:lang w:val="ru-RU"/>
         </w:rPr>
         <w:t>не вручную.</w:t>
+      </w:r>
+    </w:p>
+    <w:p>
+      <w:pPr>
+        <w:pStyle w:val="Normal"/>
+        <w:bidi w:val="0"/>
+        <w:jc w:val="left"/>
+        <w:rPr>
+          <w:lang w:val="en-US"/>
+        </w:rPr>
+      </w:pPr>
+      <w:r>
+        <w:rPr>
+          <w:lang w:val="en-US"/>
+        </w:rPr>
+        <w:t>@EN</w:t>
+      </w:r>
+      <w:r>
+        <w:rPr>
+          <w:lang w:val="en-US"/>
+        </w:rPr>
+        <w:t>D</w:t>
+      </w:r>
+    </w:p>
+    <w:p>
+      <w:pPr>
+        <w:pStyle w:val="Normal"/>
+        <w:bidi w:val="0"/>
+        <w:jc w:val="left"/>
+        <w:rPr>
+          <w:lang w:val="en-US"/>
+        </w:rPr>
+      </w:pPr>
+      <w:r>
+        <w:rPr>
+          <w:lang w:val="en-US"/>
+        </w:rPr>
+      </w:r>
+    </w:p>
+    <w:p>
+      <w:pPr>
+        <w:pStyle w:val="Normal"/>
+        <w:bidi w:val="0"/>
+        <w:jc w:val="left"/>
+        <w:rPr>
+          <w:lang w:val="en-US"/>
+        </w:rPr>
+      </w:pPr>
+      <w:r>
+        <w:rPr>
+          <w:lang w:val="en-US"/>
+        </w:rPr>
+        <w:t>@BEGIN IncorrectFontSize</w:t>
+      </w:r>
+    </w:p>
+    <w:p>
+      <w:pPr>
+        <w:pStyle w:val="Normal"/>
+        <w:bidi w:val="0"/>
+        <w:jc w:val="left"/>
+        <w:rPr>
+          <w:lang w:val="en-US"/>
+        </w:rPr>
+      </w:pPr>
+      <w:r>
+        <w:rPr>
+          <w:lang w:val="en-US"/>
+        </w:rPr>
+        <w:t>Размер шрифта должен быть не менее $ExpectedPtпт.</w:t>
       </w:r>
     </w:p>
     <w:p>
@@ -1744,8 +1813,8 @@
       <w:lang w:val="ru-RU" w:eastAsia="zh-CN" w:bidi="hi-IN"/>
     </w:rPr>
   </w:style>
-  <w:style w:type="paragraph" w:styleId="Style14">
-    <w:name w:val="Заголовок"/>
+  <w:style w:type="paragraph" w:styleId="Heading">
+    <w:name w:val="Heading"/>
     <w:basedOn w:val="Normal"/>
     <w:next w:val="BodyText"/>
     <w:qFormat/>
@@ -1791,8 +1860,8 @@
       <w:szCs w:val="24"/>
     </w:rPr>
   </w:style>
-  <w:style w:type="paragraph" w:styleId="Style15">
-    <w:name w:val="Указатель"/>
+  <w:style w:type="paragraph" w:styleId="Index">
+    <w:name w:val="Index"/>
     <w:basedOn w:val="Normal"/>
     <w:qFormat/>
     <w:pPr>
@@ -1802,8 +1871,8 @@
       <w:rFonts w:cs="Noto Sans Devanagari"/>
     </w:rPr>
   </w:style>
-  <w:style w:type="paragraph" w:styleId="user">
-    <w:name w:val="Заголовок (user)"/>
+  <w:style w:type="paragraph" w:styleId="Style14">
+    <w:name w:val="Заголовок"/>
     <w:basedOn w:val="Normal"/>
     <w:next w:val="BodyText"/>
     <w:qFormat/>
@@ -1817,8 +1886,8 @@
       <w:szCs w:val="28"/>
     </w:rPr>
   </w:style>
-  <w:style w:type="paragraph" w:styleId="user1">
-    <w:name w:val="Указатель (user)"/>
+  <w:style w:type="paragraph" w:styleId="Style15">
+    <w:name w:val="Указатель"/>
     <w:basedOn w:val="Normal"/>
     <w:qFormat/>
     <w:pPr>
@@ -1839,37 +1908,37 @@
         <a:srgbClr val="000000"/>
       </a:dk1>
       <a:lt1>
-        <a:srgbClr val="ffffff"/>
+        <a:srgbClr val="FFFFFF"/>
       </a:lt1>
       <a:dk2>
         <a:srgbClr val="000000"/>
       </a:dk2>
       <a:lt2>
-        <a:srgbClr val="ffffff"/>
+        <a:srgbClr val="FFFFFF"/>
       </a:lt2>
       <a:accent1>
-        <a:srgbClr val="18a303"/>
+        <a:srgbClr val="18A303"/>
       </a:accent1>
       <a:accent2>
-        <a:srgbClr val="0369a3"/>
+        <a:srgbClr val="0369A3"/>
       </a:accent2>
       <a:accent3>
-        <a:srgbClr val="a33e03"/>
+        <a:srgbClr val="A33E03"/>
       </a:accent3>
       <a:accent4>
-        <a:srgbClr val="8e03a3"/>
+        <a:srgbClr val="8E03A3"/>
       </a:accent4>
       <a:accent5>
-        <a:srgbClr val="c99c00"/>
+        <a:srgbClr val="C99C00"/>
       </a:accent5>
       <a:accent6>
-        <a:srgbClr val="c9211e"/>
+        <a:srgbClr val="C9211E"/>
       </a:accent6>
       <a:hlink>
-        <a:srgbClr val="0000ee"/>
+        <a:srgbClr val="0000EE"/>
       </a:hlink>
       <a:folHlink>
-        <a:srgbClr val="551a8b"/>
+        <a:srgbClr val="551A8B"/>
       </a:folHlink>
     </a:clrScheme>
     <a:fontScheme name="Office">

</xml_diff>

<commit_message>
add lint for incorrect heading text
</commit_message>
<xml_diff>
--- a/WordStyleCheck/rules.docx
+++ b/WordStyleCheck/rules.docx
@@ -1691,13 +1691,7 @@
         <w:rPr>
           <w:lang w:val="en-US"/>
         </w:rPr>
-        <w:t>@EN</w:t>
-      </w:r>
-      <w:r>
-        <w:rPr>
-          <w:lang w:val="en-US"/>
-        </w:rPr>
-        <w:t>D</w:t>
+        <w:t>@END</w:t>
       </w:r>
     </w:p>
     <w:p>
@@ -1745,6 +1739,75 @@
           <w:lang w:val="en-US"/>
         </w:rPr>
         <w:t>Размер шрифта должен быть не менее $ExpectedPtпт.</w:t>
+      </w:r>
+    </w:p>
+    <w:p>
+      <w:pPr>
+        <w:pStyle w:val="Normal"/>
+        <w:bidi w:val="0"/>
+        <w:jc w:val="left"/>
+        <w:rPr>
+          <w:lang w:val="en-US"/>
+        </w:rPr>
+      </w:pPr>
+      <w:r>
+        <w:rPr>
+          <w:lang w:val="en-US"/>
+        </w:rPr>
+        <w:t>@END</w:t>
+      </w:r>
+    </w:p>
+    <w:p>
+      <w:pPr>
+        <w:pStyle w:val="Normal"/>
+        <w:bidi w:val="0"/>
+        <w:jc w:val="left"/>
+        <w:rPr>
+          <w:lang w:val="en-US"/>
+        </w:rPr>
+      </w:pPr>
+      <w:r>
+        <w:rPr>
+          <w:lang w:val="en-US"/>
+        </w:rPr>
+      </w:r>
+    </w:p>
+    <w:p>
+      <w:pPr>
+        <w:pStyle w:val="Normal"/>
+        <w:bidi w:val="0"/>
+        <w:jc w:val="left"/>
+        <w:rPr>
+          <w:lang w:val="en-US"/>
+        </w:rPr>
+      </w:pPr>
+      <w:r>
+        <w:rPr>
+          <w:lang w:val="en-US"/>
+        </w:rPr>
+        <w:t>@BEGIN IncorrectHeadingText</w:t>
+      </w:r>
+    </w:p>
+    <w:p>
+      <w:pPr>
+        <w:pStyle w:val="Normal"/>
+        <w:bidi w:val="0"/>
+        <w:jc w:val="left"/>
+        <w:rPr>
+          <w:lang w:val="en-US"/>
+        </w:rPr>
+      </w:pPr>
+      <w:r>
+        <w:rPr>
+          <w:lang w:val="en-US"/>
+        </w:rPr>
+        <w:t xml:space="preserve">Правильное оформление заголовка </w:t>
+      </w:r>
+      <w:r>
+        <w:rPr>
+          <w:lang w:val="ru-RU"/>
+        </w:rPr>
+        <w:t>— «$Expected».</w:t>
       </w:r>
     </w:p>
     <w:p>

</xml_diff>

<commit_message>
a whole bunch of stuff
</commit_message>
<xml_diff>
--- a/WordStyleCheck/rules.docx
+++ b/WordStyleCheck/rules.docx
@@ -516,7 +516,7 @@
         <w:rPr>
           <w:lang w:val="en-US"/>
         </w:rPr>
-        <w:t>@BEGIN IncorrectParagraphLineSpacing</w:t>
+        <w:t>@BEGIN IncorrectTextLineSpacing</w:t>
       </w:r>
     </w:p>
     <w:p>
@@ -548,6 +548,79 @@
         <w:rPr>
           <w:lang w:val="en-US"/>
         </w:rPr>
+        <w:t>@END</w:t>
+      </w:r>
+    </w:p>
+    <w:p>
+      <w:pPr>
+        <w:pStyle w:val="Normal"/>
+        <w:bidi w:val="0"/>
+        <w:jc w:val="left"/>
+        <w:rPr>
+          <w:lang w:val="en-US"/>
+        </w:rPr>
+      </w:pPr>
+      <w:r>
+        <w:rPr>
+          <w:lang w:val="en-US"/>
+        </w:rPr>
+      </w:r>
+    </w:p>
+    <w:p>
+      <w:pPr>
+        <w:pStyle w:val="Normal"/>
+        <w:bidi w:val="0"/>
+        <w:jc w:val="left"/>
+        <w:rPr>
+          <w:lang w:val="en-US"/>
+        </w:rPr>
+      </w:pPr>
+      <w:r>
+        <w:rPr>
+          <w:lang w:val="en-US"/>
+        </w:rPr>
+        <w:t>@BEGIN IncorrectCaptionLineSpacing</w:t>
+      </w:r>
+    </w:p>
+    <w:p>
+      <w:pPr>
+        <w:pStyle w:val="Normal"/>
+        <w:bidi w:val="0"/>
+        <w:jc w:val="left"/>
+        <w:rPr>
+          <w:lang w:val="ru-RU"/>
+        </w:rPr>
+      </w:pPr>
+      <w:r>
+        <w:rPr>
+          <w:lang w:val="en-US"/>
+        </w:rPr>
+        <w:t xml:space="preserve">Подписи к рисункам </w:t>
+      </w:r>
+      <w:r>
+        <w:rPr>
+          <w:lang w:val="en-US"/>
+        </w:rPr>
+        <w:t>и таблицам</w:t>
+      </w:r>
+      <w:r>
+        <w:rPr>
+          <w:lang w:val="en-US"/>
+        </w:rPr>
+        <w:t xml:space="preserve"> должны быть записаны через один межстрочный интервал.</w:t>
+      </w:r>
+    </w:p>
+    <w:p>
+      <w:pPr>
+        <w:pStyle w:val="Normal"/>
+        <w:bidi w:val="0"/>
+        <w:jc w:val="left"/>
+        <w:rPr>
+          <w:lang w:val="en-US"/>
+        </w:rPr>
+      </w:pPr>
+      <w:r>
+        <w:rPr/>
         <w:t>@END</w:t>
       </w:r>
     </w:p>

</xml_diff>